<commit_message>
finished all changes and created pdf
</commit_message>
<xml_diff>
--- a/W04FinalProject_Proposal-WalrusWaves-JKleine.docx
+++ b/W04FinalProject_Proposal-WalrusWaves-JKleine.docx
@@ -9,11 +9,19 @@
           <w:lang w:val="en-US"/>
         </w:rPr>
       </w:pPr>
-      <w:r>
-        <w:rPr>
-          <w:lang w:val="en-US"/>
-        </w:rPr>
-        <w:t>WalrusWaves (prototype)</w:t>
+      <w:proofErr w:type="spellStart"/>
+      <w:r>
+        <w:rPr>
+          <w:lang w:val="en-US"/>
+        </w:rPr>
+        <w:t>WalrusWaves</w:t>
+      </w:r>
+      <w:proofErr w:type="spellEnd"/>
+      <w:r>
+        <w:rPr>
+          <w:lang w:val="en-US"/>
+        </w:rPr>
+        <w:t xml:space="preserve"> (prototype)</w:t>
       </w:r>
     </w:p>
     <w:p>
@@ -56,6 +64,7 @@
         </w:rPr>
         <w:t>“</w:t>
       </w:r>
+      <w:proofErr w:type="spellStart"/>
       <w:r>
         <w:rPr>
           <w:i/>
@@ -64,6 +73,7 @@
         </w:rPr>
         <w:t>WalrusWaves</w:t>
       </w:r>
+      <w:proofErr w:type="spellEnd"/>
       <w:r>
         <w:rPr>
           <w:i/>
@@ -78,11 +88,19 @@
         </w:rPr>
         <w:t xml:space="preserve"> is here to make those decisions a breeze. As an avid winter swimmer, I've often craved a quick and reliable way to access crucial water and weather conditions for my favorite locations, like </w:t>
       </w:r>
-      <w:r>
-        <w:rPr>
-          <w:lang w:val="en-US"/>
-        </w:rPr>
-        <w:t xml:space="preserve">Espergærde </w:t>
+      <w:proofErr w:type="spellStart"/>
+      <w:r>
+        <w:rPr>
+          <w:lang w:val="en-US"/>
+        </w:rPr>
+        <w:t>Espergærde</w:t>
+      </w:r>
+      <w:proofErr w:type="spellEnd"/>
+      <w:r>
+        <w:rPr>
+          <w:lang w:val="en-US"/>
+        </w:rPr>
+        <w:t xml:space="preserve"> </w:t>
       </w:r>
       <w:r>
         <w:rPr>
@@ -90,11 +108,19 @@
         </w:rPr>
         <w:t xml:space="preserve">near </w:t>
       </w:r>
-      <w:r>
-        <w:rPr>
-          <w:lang w:val="en-US"/>
-        </w:rPr>
-        <w:t>Helsingør in northern Denmark</w:t>
+      <w:proofErr w:type="spellStart"/>
+      <w:r>
+        <w:rPr>
+          <w:lang w:val="en-US"/>
+        </w:rPr>
+        <w:t>Helsingør</w:t>
+      </w:r>
+      <w:proofErr w:type="spellEnd"/>
+      <w:r>
+        <w:rPr>
+          <w:lang w:val="en-US"/>
+        </w:rPr>
+        <w:t xml:space="preserve"> in northern Denmark</w:t>
       </w:r>
       <w:r>
         <w:rPr>
@@ -108,6 +134,7 @@
         </w:rPr>
         <w:t>“</w:t>
       </w:r>
+      <w:proofErr w:type="spellStart"/>
       <w:r>
         <w:rPr>
           <w:i/>
@@ -116,6 +143,7 @@
         </w:rPr>
         <w:t>WalrusWaves</w:t>
       </w:r>
+      <w:proofErr w:type="spellEnd"/>
       <w:r>
         <w:rPr>
           <w:lang w:val="en-US"/>
@@ -158,6 +186,7 @@
         </w:rPr>
         <w:t>“</w:t>
       </w:r>
+      <w:proofErr w:type="spellStart"/>
       <w:r>
         <w:rPr>
           <w:i/>
@@ -166,6 +195,7 @@
         </w:rPr>
         <w:t>WalrusWaves</w:t>
       </w:r>
+      <w:proofErr w:type="spellEnd"/>
       <w:r>
         <w:rPr>
           <w:lang w:val="en-US"/>
@@ -213,7 +243,25 @@
           <w:iCs/>
           <w:lang w:val="en-US"/>
         </w:rPr>
-        <w:t>“WalrusWaves”</w:t>
+        <w:t>“</w:t>
+      </w:r>
+      <w:proofErr w:type="spellStart"/>
+      <w:r>
+        <w:rPr>
+          <w:i/>
+          <w:iCs/>
+          <w:lang w:val="en-US"/>
+        </w:rPr>
+        <w:t>WalrusWaves</w:t>
+      </w:r>
+      <w:proofErr w:type="spellEnd"/>
+      <w:r>
+        <w:rPr>
+          <w:i/>
+          <w:iCs/>
+          <w:lang w:val="en-US"/>
+        </w:rPr>
+        <w:t>”</w:t>
       </w:r>
       <w:r>
         <w:rPr>
@@ -396,6 +444,7 @@
         </w:rPr>
         <w:t xml:space="preserve"> for “</w:t>
       </w:r>
+      <w:proofErr w:type="spellStart"/>
       <w:r>
         <w:rPr>
           <w:i/>
@@ -404,17 +453,12 @@
         </w:rPr>
         <w:t>WalrusWaves</w:t>
       </w:r>
-      <w:r>
-        <w:rPr>
-          <w:lang w:val="en-US"/>
-        </w:rPr>
-        <w:t xml:space="preserve">” to retrieve essential </w:t>
-      </w:r>
-      <w:r>
-        <w:rPr>
-          <w:lang w:val="en-US"/>
-        </w:rPr>
-        <w:t>weather and water condition data</w:t>
+      <w:proofErr w:type="spellEnd"/>
+      <w:r>
+        <w:rPr>
+          <w:lang w:val="en-US"/>
+        </w:rPr>
+        <w:t>” to retrieve essential weather and water condition data</w:t>
       </w:r>
       <w:r>
         <w:rPr>
@@ -426,13 +470,7 @@
         <w:rPr>
           <w:lang w:val="en-US"/>
         </w:rPr>
-        <w:t xml:space="preserve"> t</w:t>
-      </w:r>
-      <w:r>
-        <w:rPr>
-          <w:lang w:val="en-US"/>
-        </w:rPr>
-        <w:t>he stormglass.io API only provides</w:t>
+        <w:t xml:space="preserve"> the stormglass.io API only provides</w:t>
       </w:r>
       <w:r>
         <w:rPr>
@@ -507,8 +545,14 @@
     <w:p>
       <w:pPr>
         <w:pStyle w:val="Heading2"/>
-      </w:pPr>
-      <w:r>
+        <w:rPr>
+          <w:lang w:val="en-US"/>
+        </w:rPr>
+      </w:pPr>
+      <w:r>
+        <w:rPr>
+          <w:lang w:val="en-US"/>
+        </w:rPr>
         <w:t>Initial Module list</w:t>
       </w:r>
     </w:p>
@@ -581,8 +625,16 @@
         <w:rPr>
           <w:lang w:val="en-US"/>
         </w:rPr>
-        <w:t xml:space="preserve"> / my mirrored local JSON</w:t>
-      </w:r>
+        <w:t xml:space="preserve"> / my mirrored local </w:t>
+      </w:r>
+      <w:proofErr w:type="gramStart"/>
+      <w:r>
+        <w:rPr>
+          <w:lang w:val="en-US"/>
+        </w:rPr>
+        <w:t>JSON</w:t>
+      </w:r>
+      <w:proofErr w:type="gramEnd"/>
     </w:p>
     <w:p>
       <w:pPr>
@@ -598,8 +650,16 @@
         <w:rPr>
           <w:lang w:val="en-US"/>
         </w:rPr>
-        <w:t>Handles API requests and responses</w:t>
-      </w:r>
+        <w:t xml:space="preserve">Handles API requests and </w:t>
+      </w:r>
+      <w:proofErr w:type="gramStart"/>
+      <w:r>
+        <w:rPr>
+          <w:lang w:val="en-US"/>
+        </w:rPr>
+        <w:t>responses</w:t>
+      </w:r>
+      <w:proofErr w:type="gramEnd"/>
     </w:p>
     <w:p>
       <w:pPr>
@@ -621,7 +681,35 @@
         <w:rPr>
           <w:lang w:val="en-US"/>
         </w:rPr>
-        <w:t xml:space="preserve"> (possibly using localStorage aswell)</w:t>
+        <w:t xml:space="preserve"> (possibly using </w:t>
+      </w:r>
+      <w:proofErr w:type="spellStart"/>
+      <w:r>
+        <w:rPr>
+          <w:lang w:val="en-US"/>
+        </w:rPr>
+        <w:t>localStorage</w:t>
+      </w:r>
+      <w:proofErr w:type="spellEnd"/>
+      <w:r>
+        <w:rPr>
+          <w:lang w:val="en-US"/>
+        </w:rPr>
+        <w:t xml:space="preserve"> </w:t>
+      </w:r>
+      <w:proofErr w:type="spellStart"/>
+      <w:r>
+        <w:rPr>
+          <w:lang w:val="en-US"/>
+        </w:rPr>
+        <w:t>aswell</w:t>
+      </w:r>
+      <w:proofErr w:type="spellEnd"/>
+      <w:r>
+        <w:rPr>
+          <w:lang w:val="en-US"/>
+        </w:rPr>
+        <w:t>)</w:t>
       </w:r>
     </w:p>
     <w:p>
@@ -668,8 +756,16 @@
         <w:rPr>
           <w:lang w:val="en-US"/>
         </w:rPr>
-        <w:t>Allows users to select different locations for which they want to view weather and water conditions</w:t>
-      </w:r>
+        <w:t xml:space="preserve">Allows users to select different locations for which they want to view weather and water </w:t>
+      </w:r>
+      <w:proofErr w:type="gramStart"/>
+      <w:r>
+        <w:rPr>
+          <w:lang w:val="en-US"/>
+        </w:rPr>
+        <w:t>conditions</w:t>
+      </w:r>
+      <w:proofErr w:type="gramEnd"/>
     </w:p>
     <w:p>
       <w:pPr>
@@ -685,8 +781,16 @@
         <w:rPr>
           <w:lang w:val="en-US"/>
         </w:rPr>
-        <w:t>Provides user-friendly interface for choosing between predefined locations</w:t>
-      </w:r>
+        <w:t xml:space="preserve">Provides user-friendly interface for choosing between predefined </w:t>
+      </w:r>
+      <w:proofErr w:type="gramStart"/>
+      <w:r>
+        <w:rPr>
+          <w:lang w:val="en-US"/>
+        </w:rPr>
+        <w:t>locations</w:t>
+      </w:r>
+      <w:proofErr w:type="gramEnd"/>
     </w:p>
     <w:p>
       <w:pPr>
@@ -756,8 +860,16 @@
         <w:rPr>
           <w:lang w:val="en-US"/>
         </w:rPr>
-        <w:t xml:space="preserve"> information for the selected location</w:t>
-      </w:r>
+        <w:t xml:space="preserve"> information for the selected </w:t>
+      </w:r>
+      <w:proofErr w:type="gramStart"/>
+      <w:r>
+        <w:rPr>
+          <w:lang w:val="en-US"/>
+        </w:rPr>
+        <w:t>location</w:t>
+      </w:r>
+      <w:proofErr w:type="gramEnd"/>
     </w:p>
     <w:p>
       <w:pPr>
@@ -773,19 +885,7 @@
         <w:rPr>
           <w:lang w:val="en-US"/>
         </w:rPr>
-        <w:t>Includes components for showcasing air temperature, wind speed,</w:t>
-      </w:r>
-      <w:r>
-        <w:rPr>
-          <w:lang w:val="en-US"/>
-        </w:rPr>
-        <w:t xml:space="preserve"> </w:t>
-      </w:r>
-      <w:r>
-        <w:rPr>
-          <w:lang w:val="en-US"/>
-        </w:rPr>
-        <w:t>water temperature, wave height</w:t>
+        <w:t>Includes components for showcasing air temperature, wind speed, water temperature, wave height</w:t>
       </w:r>
       <w:r>
         <w:rPr>
@@ -797,8 +897,16 @@
         <w:rPr>
           <w:lang w:val="en-US"/>
         </w:rPr>
-        <w:t xml:space="preserve"> tide status and other relevant weather parameters</w:t>
-      </w:r>
+        <w:t xml:space="preserve"> tide status and other relevant weather </w:t>
+      </w:r>
+      <w:proofErr w:type="gramStart"/>
+      <w:r>
+        <w:rPr>
+          <w:lang w:val="en-US"/>
+        </w:rPr>
+        <w:t>parameters</w:t>
+      </w:r>
+      <w:proofErr w:type="gramEnd"/>
     </w:p>
     <w:p>
       <w:pPr>
@@ -835,8 +943,16 @@
         <w:rPr>
           <w:lang w:val="en-US"/>
         </w:rPr>
-        <w:t xml:space="preserve"> to be dynamically created</w:t>
-      </w:r>
+        <w:t xml:space="preserve"> to be dynamically </w:t>
+      </w:r>
+      <w:proofErr w:type="gramStart"/>
+      <w:r>
+        <w:rPr>
+          <w:lang w:val="en-US"/>
+        </w:rPr>
+        <w:t>created</w:t>
+      </w:r>
+      <w:proofErr w:type="gramEnd"/>
     </w:p>
     <w:p>
       <w:pPr>
@@ -852,7 +968,14 @@
         <w:rPr>
           <w:lang w:val="en-US"/>
         </w:rPr>
-        <w:t>Ensures a responsive and visually appealing design for both desktop and mobile view</w:t>
+        <w:t xml:space="preserve">Ensures a responsive and visually appealing design for both desktop and mobile </w:t>
+      </w:r>
+      <w:proofErr w:type="gramStart"/>
+      <w:r>
+        <w:rPr>
+          <w:lang w:val="en-US"/>
+        </w:rPr>
+        <w:t>view</w:t>
       </w:r>
       <w:r>
         <w:rPr>
@@ -860,6 +983,7 @@
         </w:rPr>
         <w:t>s</w:t>
       </w:r>
+      <w:proofErr w:type="gramEnd"/>
     </w:p>
     <w:p>
       <w:pPr>
@@ -919,8 +1043,16 @@
         <w:rPr>
           <w:lang w:val="en-US"/>
         </w:rPr>
-        <w:t xml:space="preserve"> transitions and visual effects to improve the overall feel of the application</w:t>
-      </w:r>
+        <w:t xml:space="preserve"> transitions and visual effects to improve the overall feel of the </w:t>
+      </w:r>
+      <w:proofErr w:type="gramStart"/>
+      <w:r>
+        <w:rPr>
+          <w:lang w:val="en-US"/>
+        </w:rPr>
+        <w:t>application</w:t>
+      </w:r>
+      <w:proofErr w:type="gramEnd"/>
     </w:p>
     <w:p>
       <w:pPr>
@@ -963,8 +1095,39 @@
           <w:color w:val="A6A6A6" w:themeColor="background1" w:themeShade="A6"/>
           <w:lang w:val="en-US"/>
         </w:rPr>
-        <w:t>Manages errors and alerts the user abut any issues with his requests or other functionalities</w:t>
-      </w:r>
+        <w:t xml:space="preserve">Manages errors and alerts the user </w:t>
+      </w:r>
+      <w:proofErr w:type="spellStart"/>
+      <w:r>
+        <w:rPr>
+          <w:i/>
+          <w:iCs/>
+          <w:color w:val="A6A6A6" w:themeColor="background1" w:themeShade="A6"/>
+          <w:lang w:val="en-US"/>
+        </w:rPr>
+        <w:t>abut</w:t>
+      </w:r>
+      <w:proofErr w:type="spellEnd"/>
+      <w:r>
+        <w:rPr>
+          <w:i/>
+          <w:iCs/>
+          <w:color w:val="A6A6A6" w:themeColor="background1" w:themeShade="A6"/>
+          <w:lang w:val="en-US"/>
+        </w:rPr>
+        <w:t xml:space="preserve"> any issues with his requests or other </w:t>
+      </w:r>
+      <w:proofErr w:type="gramStart"/>
+      <w:r>
+        <w:rPr>
+          <w:i/>
+          <w:iCs/>
+          <w:color w:val="A6A6A6" w:themeColor="background1" w:themeShade="A6"/>
+          <w:lang w:val="en-US"/>
+        </w:rPr>
+        <w:t>functionalities</w:t>
+      </w:r>
+      <w:proofErr w:type="gramEnd"/>
     </w:p>
     <w:p>
       <w:pPr>
@@ -1009,15 +1172,30 @@
       <w:pPr>
         <w:pStyle w:val="Heading2"/>
         <w:spacing w:after="240"/>
-      </w:pPr>
-    </w:p>
-    <w:p/>
+        <w:rPr>
+          <w:lang w:val="en-US"/>
+        </w:rPr>
+      </w:pPr>
+    </w:p>
+    <w:p>
+      <w:pPr>
+        <w:rPr>
+          <w:lang w:val="en-US"/>
+        </w:rPr>
+      </w:pPr>
+    </w:p>
     <w:p>
       <w:pPr>
         <w:pStyle w:val="Heading2"/>
         <w:spacing w:after="240"/>
-      </w:pPr>
-      <w:r>
+        <w:rPr>
+          <w:lang w:val="en-US"/>
+        </w:rPr>
+      </w:pPr>
+      <w:r>
+        <w:rPr>
+          <w:lang w:val="en-US"/>
+        </w:rPr>
         <w:t>Mocks</w:t>
       </w:r>
     </w:p>
@@ -1290,8 +1468,15 @@
           <w:lang w:val="en-US"/>
         </w:rPr>
         <w:tab/>
+      </w:r>
+      <w:proofErr w:type="spellStart"/>
+      <w:r>
+        <w:rPr>
+          <w:lang w:val="en-US"/>
+        </w:rPr>
         <w:t>Gabarito</w:t>
       </w:r>
+      <w:proofErr w:type="spellEnd"/>
       <w:r>
         <w:rPr>
           <w:lang w:val="en-US"/>
@@ -1300,11 +1485,19 @@
         <w:t>(</w:t>
       </w:r>
       <w:hyperlink r:id="rId10" w:history="1">
+        <w:proofErr w:type="spellStart"/>
         <w:r>
           <w:rPr>
             <w:rStyle w:val="Hyperlink"/>
           </w:rPr>
-          <w:t>Gabarito - Google Fonts</w:t>
+          <w:t>Gabarito</w:t>
+        </w:r>
+        <w:proofErr w:type="spellEnd"/>
+        <w:r>
+          <w:rPr>
+            <w:rStyle w:val="Hyperlink"/>
+          </w:rPr>
+          <w:t xml:space="preserve"> - Google Fonts</w:t>
         </w:r>
       </w:hyperlink>
       <w:r>
@@ -1321,7 +1514,6 @@
     <w:p>
       <w:pPr>
         <w:pStyle w:val="Heading3"/>
-        <w:spacing w:after="240"/>
         <w:rPr>
           <w:lang w:val="en-US"/>
         </w:rPr>
@@ -1335,309 +1527,22 @@
     </w:p>
     <w:p>
       <w:pPr>
-        <w:pStyle w:val="Heading2"/>
-        <w:rPr>
-          <w:lang w:val="en-US"/>
-        </w:rPr>
-      </w:pPr>
-      <w:r>
-        <w:rPr>
-          <w:lang w:val="en-US"/>
-        </w:rPr>
-        <w:t>Schedule</w:t>
-      </w:r>
-    </w:p>
-    <w:p>
-      <w:pPr>
-        <w:pStyle w:val="Heading3"/>
-        <w:rPr>
-          <w:lang w:val="en-US"/>
-        </w:rPr>
-      </w:pPr>
-      <w:r>
-        <w:rPr>
-          <w:lang w:val="en-US"/>
-        </w:rPr>
-        <w:t xml:space="preserve">Week 4 - </w:t>
-      </w:r>
-      <w:r>
-        <w:rPr>
-          <w:lang w:val="en-US"/>
-        </w:rPr>
-        <w:t>Proposal and Project Setup:</w:t>
-      </w:r>
-    </w:p>
-    <w:p>
-      <w:pPr>
-        <w:pStyle w:val="ListParagraph"/>
-        <w:numPr>
-          <w:ilvl w:val="0"/>
-          <w:numId w:val="2"/>
-        </w:numPr>
-        <w:rPr>
-          <w:lang w:val="en-US"/>
-        </w:rPr>
-      </w:pPr>
-      <w:r>
-        <w:rPr>
-          <w:lang w:val="en-US"/>
-        </w:rPr>
-        <w:t>Draft project proposal, including the overview, audience, major functions, wireframes, data sources, initial module list, colors/typography/element styling, and a rough schedule</w:t>
-      </w:r>
-    </w:p>
-    <w:p>
-      <w:pPr>
-        <w:numPr>
-          <w:ilvl w:val="0"/>
-          <w:numId w:val="2"/>
-        </w:numPr>
-        <w:rPr>
-          <w:lang w:val="en-US"/>
-        </w:rPr>
-      </w:pPr>
-      <w:r>
-        <w:rPr>
-          <w:lang w:val="en-US"/>
-        </w:rPr>
-        <w:t>Set up the project structure and initial files</w:t>
-      </w:r>
-    </w:p>
-    <w:p>
-      <w:pPr>
-        <w:pStyle w:val="Heading3"/>
-        <w:rPr>
-          <w:lang w:val="en-US"/>
-        </w:rPr>
-      </w:pPr>
-      <w:r>
-        <w:rPr>
-          <w:lang w:val="en-US"/>
-        </w:rPr>
-        <w:t xml:space="preserve">Week 5 - </w:t>
-      </w:r>
-      <w:r>
-        <w:rPr>
-          <w:lang w:val="en-US"/>
-        </w:rPr>
-        <w:t>Data Fetching and Location Selection</w:t>
-      </w:r>
-      <w:r>
-        <w:rPr>
-          <w:lang w:val="en-US"/>
-        </w:rPr>
-        <w:t>:</w:t>
-      </w:r>
-    </w:p>
-    <w:p>
-      <w:pPr>
-        <w:pStyle w:val="ListParagraph"/>
-        <w:numPr>
-          <w:ilvl w:val="0"/>
-          <w:numId w:val="6"/>
-        </w:numPr>
-        <w:rPr>
-          <w:lang w:val="en-US"/>
-        </w:rPr>
-      </w:pPr>
-      <w:r>
-        <w:rPr>
-          <w:lang w:val="en-US"/>
-        </w:rPr>
-        <w:t>Implement the Data Fetching Module to retrieve weather and water condition data</w:t>
-      </w:r>
-    </w:p>
-    <w:p>
-      <w:pPr>
-        <w:numPr>
-          <w:ilvl w:val="0"/>
-          <w:numId w:val="6"/>
-        </w:numPr>
-        <w:rPr>
-          <w:lang w:val="en-US"/>
-        </w:rPr>
-      </w:pPr>
-      <w:r>
-        <w:rPr>
-          <w:lang w:val="en-US"/>
-        </w:rPr>
-        <w:t>Develop the Location Selector Module for users to choose different locations</w:t>
-      </w:r>
-    </w:p>
-    <w:p>
-      <w:pPr>
-        <w:pStyle w:val="Heading3"/>
-        <w:rPr>
-          <w:lang w:val="en-US"/>
-        </w:rPr>
-      </w:pPr>
-      <w:r>
-        <w:rPr>
-          <w:lang w:val="en-US"/>
-        </w:rPr>
-        <w:t>Week 6 - Weather &amp; Water Display and UI Components</w:t>
-      </w:r>
-      <w:r>
-        <w:rPr>
-          <w:lang w:val="en-US"/>
-        </w:rPr>
-        <w:t>:</w:t>
-      </w:r>
-    </w:p>
-    <w:p>
-      <w:pPr>
-        <w:pStyle w:val="ListParagraph"/>
-        <w:numPr>
-          <w:ilvl w:val="0"/>
-          <w:numId w:val="6"/>
-        </w:numPr>
-        <w:rPr>
-          <w:lang w:val="en-US"/>
-        </w:rPr>
-      </w:pPr>
-      <w:r>
-        <w:rPr>
-          <w:lang w:val="en-US"/>
-        </w:rPr>
-        <w:t>Create the Weather &amp; Water Condition Display Module to showcase detailed information</w:t>
-      </w:r>
-    </w:p>
-    <w:p>
-      <w:pPr>
-        <w:numPr>
-          <w:ilvl w:val="0"/>
-          <w:numId w:val="6"/>
-        </w:numPr>
-        <w:rPr>
-          <w:lang w:val="en-US"/>
-        </w:rPr>
-      </w:pPr>
-      <w:r>
-        <w:rPr>
-          <w:lang w:val="en-US"/>
-        </w:rPr>
-        <w:t>Develop UI Component Modules for the overall layout and responsiveness</w:t>
-      </w:r>
-    </w:p>
-    <w:p>
-      <w:pPr>
-        <w:pStyle w:val="Heading3"/>
-        <w:rPr>
-          <w:lang w:val="en-US"/>
-        </w:rPr>
-      </w:pPr>
-      <w:r>
-        <w:rPr>
-          <w:lang w:val="en-US"/>
-        </w:rPr>
-        <w:t xml:space="preserve">Week </w:t>
-      </w:r>
-      <w:r>
-        <w:rPr>
-          <w:lang w:val="en-US"/>
-        </w:rPr>
-        <w:t>7</w:t>
-      </w:r>
-      <w:r>
-        <w:rPr>
-          <w:lang w:val="en-US"/>
-        </w:rPr>
-        <w:t xml:space="preserve"> </w:t>
-      </w:r>
-      <w:r>
-        <w:rPr>
-          <w:lang w:val="en-US"/>
-        </w:rPr>
-        <w:t>–</w:t>
-      </w:r>
-      <w:r>
-        <w:rPr>
-          <w:lang w:val="en-US"/>
-        </w:rPr>
-        <w:t xml:space="preserve"> </w:t>
-      </w:r>
-      <w:r>
-        <w:rPr>
-          <w:lang w:val="en-US"/>
-        </w:rPr>
-        <w:t xml:space="preserve">Last Styling &amp; </w:t>
-      </w:r>
-      <w:r>
-        <w:rPr>
-          <w:lang w:val="en-US"/>
-        </w:rPr>
-        <w:t>Animation, Testing</w:t>
-      </w:r>
-      <w:r>
-        <w:rPr>
-          <w:lang w:val="en-US"/>
-        </w:rPr>
-        <w:t xml:space="preserve"> &amp; Improvements</w:t>
-      </w:r>
-      <w:r>
-        <w:rPr>
-          <w:lang w:val="en-US"/>
-        </w:rPr>
-        <w:t>:</w:t>
-      </w:r>
-    </w:p>
-    <w:p>
-      <w:pPr>
-        <w:pStyle w:val="ListParagraph"/>
-        <w:numPr>
-          <w:ilvl w:val="0"/>
-          <w:numId w:val="6"/>
-        </w:numPr>
-        <w:rPr>
-          <w:lang w:val="en-US"/>
-        </w:rPr>
-      </w:pPr>
-      <w:r>
-        <w:rPr>
-          <w:lang w:val="en-US"/>
-        </w:rPr>
-        <w:t>Implement the Animation Module to enhance user experience</w:t>
-      </w:r>
-    </w:p>
-    <w:p>
-      <w:pPr>
-        <w:numPr>
-          <w:ilvl w:val="0"/>
-          <w:numId w:val="6"/>
-        </w:numPr>
-        <w:rPr>
-          <w:lang w:val="en-US"/>
-        </w:rPr>
-      </w:pPr>
-      <w:r>
-        <w:rPr>
-          <w:lang w:val="en-US"/>
-        </w:rPr>
-        <w:t>Conduct thorough testing and make necessary improvements</w:t>
-      </w:r>
-    </w:p>
-    <w:p>
-      <w:pPr>
-        <w:rPr>
-          <w:lang w:val="en-US"/>
-        </w:rPr>
-      </w:pPr>
-      <w:r>
-        <w:rPr>
-          <w:lang w:val="en-US"/>
-        </w:rPr>
-        <w:t xml:space="preserve">URL </w:t>
-      </w:r>
-      <w:r>
-        <w:rPr>
-          <w:lang w:val="en-US"/>
-        </w:rPr>
-        <w:t xml:space="preserve">WalrusWaves </w:t>
-      </w:r>
-      <w:r>
-        <w:rPr>
-          <w:lang w:val="en-US"/>
-        </w:rPr>
-        <w:t xml:space="preserve">Trello Board: </w:t>
+        <w:ind w:firstLine="708"/>
+        <w:rPr>
+          <w:lang w:val="en-US"/>
+        </w:rPr>
+      </w:pPr>
+      <w:r>
+        <w:rPr>
+          <w:lang w:val="en-US"/>
+        </w:rPr>
+        <w:t>URL Folder with Wireframes:</w:t>
+      </w:r>
+      <w:r>
+        <w:rPr>
+          <w:lang w:val="en-US"/>
+        </w:rPr>
+        <w:tab/>
       </w:r>
       <w:hyperlink r:id="rId11" w:history="1">
         <w:r>
@@ -1645,27 +1550,434 @@
             <w:rStyle w:val="Hyperlink"/>
             <w:lang w:val="en-US"/>
           </w:rPr>
-          <w:t>https://trello.com/invite/b/7xpzGjrA/ATTI8631d44fe83907be2301aca105dcb5384E77F355/walruswaves</w:t>
+          <w:t>wdd330-walruswaves/wireframes (github.com)</w:t>
         </w:r>
       </w:hyperlink>
     </w:p>
     <w:p>
       <w:pPr>
-        <w:rPr>
-          <w:lang w:val="en-US"/>
-        </w:rPr>
-      </w:pPr>
-    </w:p>
-    <w:p>
-      <w:pPr>
-        <w:rPr>
-          <w:lang w:val="en-US"/>
-        </w:rPr>
-      </w:pPr>
+        <w:pStyle w:val="Heading2"/>
+        <w:spacing w:after="240"/>
+        <w:rPr>
+          <w:lang w:val="en-US"/>
+        </w:rPr>
+      </w:pPr>
+    </w:p>
+    <w:p>
+      <w:pPr>
+        <w:pStyle w:val="Heading2"/>
+        <w:rPr>
+          <w:lang w:val="en-US"/>
+        </w:rPr>
+      </w:pPr>
+      <w:r>
+        <w:rPr>
+          <w:lang w:val="en-US"/>
+        </w:rPr>
+        <w:t>Schedule</w:t>
+      </w:r>
+    </w:p>
+    <w:p>
+      <w:pPr>
+        <w:pStyle w:val="Heading3"/>
+        <w:rPr>
+          <w:lang w:val="en-US"/>
+        </w:rPr>
+      </w:pPr>
+      <w:r>
+        <w:rPr>
+          <w:lang w:val="en-US"/>
+        </w:rPr>
+        <w:t xml:space="preserve">Week 4 - </w:t>
+      </w:r>
+      <w:r>
+        <w:rPr>
+          <w:lang w:val="en-US"/>
+        </w:rPr>
+        <w:t>Proposal and Project Setup:</w:t>
+      </w:r>
+    </w:p>
+    <w:p>
+      <w:pPr>
+        <w:pStyle w:val="ListParagraph"/>
+        <w:numPr>
+          <w:ilvl w:val="0"/>
+          <w:numId w:val="2"/>
+        </w:numPr>
+        <w:rPr>
+          <w:lang w:val="en-US"/>
+        </w:rPr>
+      </w:pPr>
+      <w:r>
+        <w:rPr>
+          <w:lang w:val="en-US"/>
+        </w:rPr>
+        <w:t xml:space="preserve">Draft project proposal, including the overview, audience, major functions, wireframes, data sources, initial module list, colors/typography/element styling, and a rough </w:t>
+      </w:r>
+      <w:proofErr w:type="gramStart"/>
+      <w:r>
+        <w:rPr>
+          <w:lang w:val="en-US"/>
+        </w:rPr>
+        <w:t>schedule</w:t>
+      </w:r>
+      <w:proofErr w:type="gramEnd"/>
+    </w:p>
+    <w:p>
+      <w:pPr>
+        <w:numPr>
+          <w:ilvl w:val="0"/>
+          <w:numId w:val="2"/>
+        </w:numPr>
+        <w:rPr>
+          <w:lang w:val="en-US"/>
+        </w:rPr>
+      </w:pPr>
+      <w:r>
+        <w:rPr>
+          <w:lang w:val="en-US"/>
+        </w:rPr>
+        <w:t xml:space="preserve">Set up the project structure and initial </w:t>
+      </w:r>
+      <w:proofErr w:type="gramStart"/>
+      <w:r>
+        <w:rPr>
+          <w:lang w:val="en-US"/>
+        </w:rPr>
+        <w:t>files</w:t>
+      </w:r>
+      <w:proofErr w:type="gramEnd"/>
+    </w:p>
+    <w:p>
+      <w:pPr>
+        <w:pStyle w:val="Heading3"/>
+        <w:rPr>
+          <w:lang w:val="en-US"/>
+        </w:rPr>
+      </w:pPr>
+      <w:r>
+        <w:rPr>
+          <w:lang w:val="en-US"/>
+        </w:rPr>
+        <w:t xml:space="preserve">Week 5 - </w:t>
+      </w:r>
+      <w:r>
+        <w:rPr>
+          <w:lang w:val="en-US"/>
+        </w:rPr>
+        <w:t>Data Fetching and Location Selection</w:t>
+      </w:r>
+      <w:r>
+        <w:rPr>
+          <w:lang w:val="en-US"/>
+        </w:rPr>
+        <w:t>:</w:t>
+      </w:r>
+    </w:p>
+    <w:p>
+      <w:pPr>
+        <w:pStyle w:val="ListParagraph"/>
+        <w:numPr>
+          <w:ilvl w:val="0"/>
+          <w:numId w:val="6"/>
+        </w:numPr>
+        <w:rPr>
+          <w:lang w:val="en-US"/>
+        </w:rPr>
+      </w:pPr>
+      <w:r>
+        <w:rPr>
+          <w:lang w:val="en-US"/>
+        </w:rPr>
+        <w:t xml:space="preserve">Implement the Data Fetching Module to retrieve weather and water condition </w:t>
+      </w:r>
+      <w:proofErr w:type="gramStart"/>
+      <w:r>
+        <w:rPr>
+          <w:lang w:val="en-US"/>
+        </w:rPr>
+        <w:t>data</w:t>
+      </w:r>
+      <w:proofErr w:type="gramEnd"/>
+    </w:p>
+    <w:p>
+      <w:pPr>
+        <w:numPr>
+          <w:ilvl w:val="0"/>
+          <w:numId w:val="6"/>
+        </w:numPr>
+        <w:rPr>
+          <w:lang w:val="en-US"/>
+        </w:rPr>
+      </w:pPr>
+      <w:r>
+        <w:rPr>
+          <w:lang w:val="en-US"/>
+        </w:rPr>
+        <w:t xml:space="preserve">Develop the Location Selector Module for users to choose different </w:t>
+      </w:r>
+      <w:proofErr w:type="gramStart"/>
+      <w:r>
+        <w:rPr>
+          <w:lang w:val="en-US"/>
+        </w:rPr>
+        <w:t>locations</w:t>
+      </w:r>
+      <w:proofErr w:type="gramEnd"/>
+    </w:p>
+    <w:p>
+      <w:pPr>
+        <w:pStyle w:val="Heading3"/>
+        <w:rPr>
+          <w:lang w:val="en-US"/>
+        </w:rPr>
+      </w:pPr>
+      <w:r>
+        <w:rPr>
+          <w:lang w:val="en-US"/>
+        </w:rPr>
+        <w:t>Week 6 - Weather &amp; Water Display and UI Components</w:t>
+      </w:r>
+      <w:r>
+        <w:rPr>
+          <w:lang w:val="en-US"/>
+        </w:rPr>
+        <w:t>:</w:t>
+      </w:r>
+    </w:p>
+    <w:p>
+      <w:pPr>
+        <w:pStyle w:val="ListParagraph"/>
+        <w:numPr>
+          <w:ilvl w:val="0"/>
+          <w:numId w:val="6"/>
+        </w:numPr>
+        <w:rPr>
+          <w:lang w:val="en-US"/>
+        </w:rPr>
+      </w:pPr>
+      <w:r>
+        <w:rPr>
+          <w:lang w:val="en-US"/>
+        </w:rPr>
+        <w:t xml:space="preserve">Create the Weather &amp; Water Condition Display Module to showcase detailed </w:t>
+      </w:r>
+      <w:proofErr w:type="gramStart"/>
+      <w:r>
+        <w:rPr>
+          <w:lang w:val="en-US"/>
+        </w:rPr>
+        <w:t>information</w:t>
+      </w:r>
+      <w:proofErr w:type="gramEnd"/>
+    </w:p>
+    <w:p>
+      <w:pPr>
+        <w:numPr>
+          <w:ilvl w:val="0"/>
+          <w:numId w:val="6"/>
+        </w:numPr>
+        <w:rPr>
+          <w:lang w:val="en-US"/>
+        </w:rPr>
+      </w:pPr>
+      <w:r>
+        <w:rPr>
+          <w:lang w:val="en-US"/>
+        </w:rPr>
+        <w:t xml:space="preserve">Develop UI Component Modules for the overall layout and </w:t>
+      </w:r>
+      <w:proofErr w:type="gramStart"/>
+      <w:r>
+        <w:rPr>
+          <w:lang w:val="en-US"/>
+        </w:rPr>
+        <w:t>responsiveness</w:t>
+      </w:r>
+      <w:proofErr w:type="gramEnd"/>
+    </w:p>
+    <w:p>
+      <w:pPr>
+        <w:pStyle w:val="Heading3"/>
+        <w:rPr>
+          <w:lang w:val="en-US"/>
+        </w:rPr>
+      </w:pPr>
+      <w:r>
+        <w:rPr>
+          <w:lang w:val="en-US"/>
+        </w:rPr>
+        <w:t xml:space="preserve">Week </w:t>
+      </w:r>
+      <w:r>
+        <w:rPr>
+          <w:lang w:val="en-US"/>
+        </w:rPr>
+        <w:t>7</w:t>
+      </w:r>
+      <w:r>
+        <w:rPr>
+          <w:lang w:val="en-US"/>
+        </w:rPr>
+        <w:t xml:space="preserve"> </w:t>
+      </w:r>
+      <w:r>
+        <w:rPr>
+          <w:lang w:val="en-US"/>
+        </w:rPr>
+        <w:t>–</w:t>
+      </w:r>
+      <w:r>
+        <w:rPr>
+          <w:lang w:val="en-US"/>
+        </w:rPr>
+        <w:t xml:space="preserve"> </w:t>
+      </w:r>
+      <w:r>
+        <w:rPr>
+          <w:lang w:val="en-US"/>
+        </w:rPr>
+        <w:t xml:space="preserve">Last Styling &amp; </w:t>
+      </w:r>
+      <w:r>
+        <w:rPr>
+          <w:lang w:val="en-US"/>
+        </w:rPr>
+        <w:t>Animation, Testing</w:t>
+      </w:r>
+      <w:r>
+        <w:rPr>
+          <w:lang w:val="en-US"/>
+        </w:rPr>
+        <w:t xml:space="preserve"> &amp; Improvements</w:t>
+      </w:r>
+      <w:r>
+        <w:rPr>
+          <w:lang w:val="en-US"/>
+        </w:rPr>
+        <w:t>:</w:t>
+      </w:r>
+    </w:p>
+    <w:p>
+      <w:pPr>
+        <w:pStyle w:val="ListParagraph"/>
+        <w:numPr>
+          <w:ilvl w:val="0"/>
+          <w:numId w:val="6"/>
+        </w:numPr>
+        <w:rPr>
+          <w:lang w:val="en-US"/>
+        </w:rPr>
+      </w:pPr>
+      <w:r>
+        <w:rPr>
+          <w:lang w:val="en-US"/>
+        </w:rPr>
+        <w:t xml:space="preserve">Implement the Animation Module to enhance user </w:t>
+      </w:r>
+      <w:proofErr w:type="gramStart"/>
+      <w:r>
+        <w:rPr>
+          <w:lang w:val="en-US"/>
+        </w:rPr>
+        <w:t>experience</w:t>
+      </w:r>
+      <w:proofErr w:type="gramEnd"/>
+    </w:p>
+    <w:p>
+      <w:pPr>
+        <w:numPr>
+          <w:ilvl w:val="0"/>
+          <w:numId w:val="6"/>
+        </w:numPr>
+        <w:rPr>
+          <w:lang w:val="en-US"/>
+        </w:rPr>
+      </w:pPr>
+      <w:r>
+        <w:rPr>
+          <w:lang w:val="en-US"/>
+        </w:rPr>
+        <w:t xml:space="preserve">Conduct thorough testing and make necessary </w:t>
+      </w:r>
+      <w:proofErr w:type="gramStart"/>
+      <w:r>
+        <w:rPr>
+          <w:lang w:val="en-US"/>
+        </w:rPr>
+        <w:t>improvements</w:t>
+      </w:r>
+      <w:proofErr w:type="gramEnd"/>
+    </w:p>
+    <w:p>
+      <w:pPr>
+        <w:ind w:firstLine="708"/>
+        <w:rPr>
+          <w:lang w:val="en-US"/>
+        </w:rPr>
+      </w:pPr>
+      <w:r>
+        <w:rPr>
+          <w:lang w:val="en-US"/>
+        </w:rPr>
+        <w:t>URL Trello Board:</w:t>
+      </w:r>
+      <w:r>
+        <w:rPr>
+          <w:lang w:val="en-US"/>
+        </w:rPr>
+        <w:tab/>
+      </w:r>
+      <w:r>
+        <w:rPr>
+          <w:lang w:val="en-US"/>
+        </w:rPr>
+        <w:tab/>
+      </w:r>
+      <w:r>
+        <w:rPr>
+          <w:lang w:val="en-US"/>
+        </w:rPr>
+        <w:tab/>
+      </w:r>
+      <w:hyperlink r:id="rId12" w:history="1">
+        <w:proofErr w:type="spellStart"/>
+        <w:r>
+          <w:rPr>
+            <w:rStyle w:val="Hyperlink"/>
+            <w:lang w:val="en-US"/>
+          </w:rPr>
+          <w:t>WalrusWAves</w:t>
+        </w:r>
+        <w:proofErr w:type="spellEnd"/>
+        <w:r>
+          <w:rPr>
+            <w:rStyle w:val="Hyperlink"/>
+            <w:lang w:val="en-US"/>
+          </w:rPr>
+          <w:t xml:space="preserve"> Trello Board (</w:t>
+        </w:r>
+        <w:proofErr w:type="spellStart"/>
+        <w:r>
+          <w:rPr>
+            <w:rStyle w:val="Hyperlink"/>
+            <w:lang w:val="en-US"/>
+          </w:rPr>
+          <w:t>jkleine</w:t>
+        </w:r>
+        <w:proofErr w:type="spellEnd"/>
+        <w:r>
+          <w:rPr>
+            <w:rStyle w:val="Hyperlink"/>
+            <w:lang w:val="en-US"/>
+          </w:rPr>
+          <w:t>)</w:t>
+        </w:r>
+      </w:hyperlink>
     </w:p>
     <w:sectPr>
-      <w:headerReference w:type="default" r:id="rId12"/>
-      <w:footerReference w:type="default" r:id="rId13"/>
+      <w:headerReference w:type="default" r:id="rId13"/>
+      <w:footerReference w:type="default" r:id="rId14"/>
       <w:pgSz w:w="11906" w:h="16838"/>
       <w:pgMar w:top="1417" w:right="1417" w:bottom="1134" w:left="1417" w:header="708" w:footer="708" w:gutter="0"/>
       <w:cols w:space="708"/>
@@ -3342,6 +3654,18 @@
       <w:shd w:val="clear" w:color="auto" w:fill="E1DFDD"/>
     </w:rPr>
   </w:style>
+  <w:style w:type="character" w:styleId="FollowedHyperlink">
+    <w:name w:val="FollowedHyperlink"/>
+    <w:basedOn w:val="DefaultParagraphFont"/>
+    <w:uiPriority w:val="99"/>
+    <w:semiHidden/>
+    <w:unhideWhenUsed/>
+    <w:rsid w:val="008B74F8"/>
+    <w:rPr>
+      <w:color w:val="954F72" w:themeColor="followedHyperlink"/>
+      <w:u w:val="single"/>
+    </w:rPr>
+  </w:style>
 </w:styles>
 </file>
 

</xml_diff>